<commit_message>
Entry: 10th - 20th August 2021
</commit_message>
<xml_diff>
--- a/Diary.docx
+++ b/Diary.docx
@@ -385,6 +385,402 @@
         <w:t xml:space="preserve"> publishing the sensor values.</w:t>
       </w:r>
     </w:p>
+    <w:p/>
+    <w:p>
+      <w:pPr>
+        <w:rPr>
+          <w:b/>
+          <w:bCs/>
+          <w:i/>
+          <w:iCs/>
+          <w:u w:val="single"/>
+        </w:rPr>
+      </w:pPr>
+      <w:r>
+        <w:rPr>
+          <w:b/>
+          <w:bCs/>
+          <w:i/>
+          <w:iCs/>
+          <w:u w:val="single"/>
+        </w:rPr>
+        <w:t>11/08/21:</w:t>
+      </w:r>
+    </w:p>
+    <w:p>
+      <w:r>
+        <w:t>Today, I started looking into getting the AWS IoT core incorporated in my project. I followed a tutorial to get my esp32 to publish readings to the esp32 IoT core. I couldn’t get any readings to come through. I will investigate further tomorrow.</w:t>
+      </w:r>
+    </w:p>
+    <w:p/>
+    <w:p>
+      <w:pPr>
+        <w:rPr>
+          <w:b/>
+          <w:bCs/>
+          <w:i/>
+          <w:iCs/>
+          <w:u w:val="single"/>
+        </w:rPr>
+      </w:pPr>
+      <w:r>
+        <w:rPr>
+          <w:b/>
+          <w:bCs/>
+          <w:i/>
+          <w:iCs/>
+          <w:u w:val="single"/>
+        </w:rPr>
+        <w:t>1</w:t>
+      </w:r>
+      <w:r>
+        <w:rPr>
+          <w:b/>
+          <w:bCs/>
+          <w:i/>
+          <w:iCs/>
+          <w:u w:val="single"/>
+        </w:rPr>
+        <w:t>3</w:t>
+      </w:r>
+      <w:r>
+        <w:rPr>
+          <w:b/>
+          <w:bCs/>
+          <w:i/>
+          <w:iCs/>
+          <w:u w:val="single"/>
+        </w:rPr>
+        <w:t>/08/21:</w:t>
+      </w:r>
+    </w:p>
+    <w:p>
+      <w:r>
+        <w:t xml:space="preserve">I started the tutorial from the beginning today and I discovered the issue was a problem with the </w:t>
+      </w:r>
+      <w:proofErr w:type="spellStart"/>
+      <w:r>
+        <w:t>aws</w:t>
+      </w:r>
+      <w:proofErr w:type="spellEnd"/>
+      <w:r>
+        <w:t xml:space="preserve"> certificates referenced in my esp32 code. I can now see the oximeter values in the MQTT client test section on the AWS console. The next step is to subscribe to the to my publish topic from the </w:t>
+      </w:r>
+      <w:r>
+        <w:t>node JS app.</w:t>
+      </w:r>
+    </w:p>
+    <w:p/>
+    <w:p>
+      <w:pPr>
+        <w:rPr>
+          <w:b/>
+          <w:bCs/>
+          <w:i/>
+          <w:iCs/>
+          <w:u w:val="single"/>
+        </w:rPr>
+      </w:pPr>
+      <w:r>
+        <w:rPr>
+          <w:b/>
+          <w:bCs/>
+          <w:i/>
+          <w:iCs/>
+          <w:u w:val="single"/>
+        </w:rPr>
+        <w:t>1</w:t>
+      </w:r>
+      <w:r>
+        <w:rPr>
+          <w:b/>
+          <w:bCs/>
+          <w:i/>
+          <w:iCs/>
+          <w:u w:val="single"/>
+        </w:rPr>
+        <w:t>5</w:t>
+      </w:r>
+      <w:r>
+        <w:rPr>
+          <w:b/>
+          <w:bCs/>
+          <w:i/>
+          <w:iCs/>
+          <w:u w:val="single"/>
+        </w:rPr>
+        <w:t>/08/21:</w:t>
+      </w:r>
+    </w:p>
+    <w:p>
+      <w:r>
+        <w:t xml:space="preserve">Today, I followed a new tutorial where you can subscribe to a topic from the node.js app. I followed the </w:t>
+      </w:r>
+      <w:proofErr w:type="gramStart"/>
+      <w:r>
+        <w:t>instructions</w:t>
+      </w:r>
+      <w:proofErr w:type="gramEnd"/>
+      <w:r>
+        <w:t xml:space="preserve"> but I am not seeing the readings in my console. I know it is not the on the esp32 side since it is publishing to the test client. Will try again tomorrow.</w:t>
+      </w:r>
+    </w:p>
+    <w:p/>
+    <w:p/>
+    <w:p>
+      <w:pPr>
+        <w:rPr>
+          <w:b/>
+          <w:bCs/>
+          <w:i/>
+          <w:iCs/>
+          <w:u w:val="single"/>
+        </w:rPr>
+      </w:pPr>
+      <w:r>
+        <w:rPr>
+          <w:b/>
+          <w:bCs/>
+          <w:i/>
+          <w:iCs/>
+          <w:u w:val="single"/>
+        </w:rPr>
+        <w:lastRenderedPageBreak/>
+        <w:t>1</w:t>
+      </w:r>
+      <w:r>
+        <w:rPr>
+          <w:b/>
+          <w:bCs/>
+          <w:i/>
+          <w:iCs/>
+          <w:u w:val="single"/>
+        </w:rPr>
+        <w:t>6</w:t>
+      </w:r>
+      <w:r>
+        <w:rPr>
+          <w:b/>
+          <w:bCs/>
+          <w:i/>
+          <w:iCs/>
+          <w:u w:val="single"/>
+        </w:rPr>
+        <w:t>/08/21:</w:t>
+      </w:r>
+    </w:p>
+    <w:p>
+      <w:r>
+        <w:t xml:space="preserve">Today, I spent hours trying to get my app subscribed but it still will not display the data. I </w:t>
+      </w:r>
+      <w:proofErr w:type="gramStart"/>
+      <w:r>
+        <w:t>cant</w:t>
+      </w:r>
+      <w:proofErr w:type="gramEnd"/>
+      <w:r>
+        <w:t xml:space="preserve"> figure out the issue the code is the exact same as in the example code. I’ve tried changing the code multiple </w:t>
+      </w:r>
+      <w:proofErr w:type="gramStart"/>
+      <w:r>
+        <w:t>times</w:t>
+      </w:r>
+      <w:proofErr w:type="gramEnd"/>
+      <w:r>
+        <w:t xml:space="preserve"> but nothing seems to work. I created a new ‘Thing’ with new certificates and a new </w:t>
+      </w:r>
+      <w:proofErr w:type="gramStart"/>
+      <w:r>
+        <w:t>policy</w:t>
+      </w:r>
+      <w:proofErr w:type="gramEnd"/>
+      <w:r>
+        <w:t xml:space="preserve"> but nothing has worked. It does appear however, that I am connecting with the </w:t>
+      </w:r>
+      <w:r>
+        <w:t>‘thing</w:t>
+      </w:r>
+      <w:proofErr w:type="gramStart"/>
+      <w:r>
+        <w:t>’</w:t>
+      </w:r>
+      <w:proofErr w:type="gramEnd"/>
+      <w:r>
+        <w:t xml:space="preserve"> so it appears the certificates are correct.</w:t>
+      </w:r>
+    </w:p>
+    <w:p/>
+    <w:p>
+      <w:pPr>
+        <w:rPr>
+          <w:b/>
+          <w:bCs/>
+          <w:i/>
+          <w:iCs/>
+          <w:u w:val="single"/>
+        </w:rPr>
+      </w:pPr>
+      <w:r>
+        <w:rPr>
+          <w:b/>
+          <w:bCs/>
+          <w:i/>
+          <w:iCs/>
+          <w:u w:val="single"/>
+        </w:rPr>
+        <w:t>1</w:t>
+      </w:r>
+      <w:r>
+        <w:rPr>
+          <w:b/>
+          <w:bCs/>
+          <w:i/>
+          <w:iCs/>
+          <w:u w:val="single"/>
+        </w:rPr>
+        <w:t>8</w:t>
+      </w:r>
+      <w:r>
+        <w:rPr>
+          <w:b/>
+          <w:bCs/>
+          <w:i/>
+          <w:iCs/>
+          <w:u w:val="single"/>
+        </w:rPr>
+        <w:t>/08/21:</w:t>
+      </w:r>
+    </w:p>
+    <w:p>
+      <w:r>
+        <w:t xml:space="preserve">Today I Finally got the values to appear in my console. It was a very easy fix in the </w:t>
+      </w:r>
+      <w:proofErr w:type="gramStart"/>
+      <w:r>
+        <w:t>end</w:t>
+      </w:r>
+      <w:proofErr w:type="gramEnd"/>
+      <w:r>
+        <w:t xml:space="preserve"> and it was frustrating that it took me this long to figure it out. I had left one line out of my </w:t>
+      </w:r>
+      <w:proofErr w:type="gramStart"/>
+      <w:r>
+        <w:t xml:space="preserve">policy  </w:t>
+      </w:r>
+      <w:proofErr w:type="spellStart"/>
+      <w:r>
+        <w:t>I’ot</w:t>
+      </w:r>
+      <w:proofErr w:type="spellEnd"/>
+      <w:proofErr w:type="gramEnd"/>
+      <w:r>
+        <w:t xml:space="preserve">: receive’ which not allowing me to subscribe. Tomorrow I will try to parse the data so I can use it with </w:t>
+      </w:r>
+      <w:proofErr w:type="spellStart"/>
+      <w:r>
+        <w:t>mongodb</w:t>
+      </w:r>
+      <w:proofErr w:type="spellEnd"/>
+      <w:r>
+        <w:t>.</w:t>
+      </w:r>
+    </w:p>
+    <w:p/>
+    <w:p>
+      <w:pPr>
+        <w:rPr>
+          <w:b/>
+          <w:bCs/>
+          <w:i/>
+          <w:iCs/>
+          <w:u w:val="single"/>
+        </w:rPr>
+      </w:pPr>
+      <w:r>
+        <w:rPr>
+          <w:b/>
+          <w:bCs/>
+          <w:i/>
+          <w:iCs/>
+          <w:u w:val="single"/>
+        </w:rPr>
+        <w:t>1</w:t>
+      </w:r>
+      <w:r>
+        <w:rPr>
+          <w:b/>
+          <w:bCs/>
+          <w:i/>
+          <w:iCs/>
+          <w:u w:val="single"/>
+        </w:rPr>
+        <w:t>9</w:t>
+      </w:r>
+      <w:r>
+        <w:rPr>
+          <w:b/>
+          <w:bCs/>
+          <w:i/>
+          <w:iCs/>
+          <w:u w:val="single"/>
+        </w:rPr>
+        <w:t>/08/21:</w:t>
+      </w:r>
+    </w:p>
+    <w:p>
+      <w:r>
+        <w:t>Today, I manged to extract the data I needed from the payload and saving it to the mongo database under the patient called Brian Sharkey as an example. A had to change the patient schema to have bpm and spo2 as an array instead of single number. I can now see the oximeter readings are being saved in mongo.</w:t>
+      </w:r>
+    </w:p>
+    <w:p/>
+    <w:p>
+      <w:pPr>
+        <w:rPr>
+          <w:b/>
+          <w:bCs/>
+          <w:i/>
+          <w:iCs/>
+          <w:u w:val="single"/>
+        </w:rPr>
+      </w:pPr>
+      <w:r>
+        <w:rPr>
+          <w:b/>
+          <w:bCs/>
+          <w:i/>
+          <w:iCs/>
+          <w:u w:val="single"/>
+        </w:rPr>
+        <w:t>20</w:t>
+      </w:r>
+      <w:r>
+        <w:rPr>
+          <w:b/>
+          <w:bCs/>
+          <w:i/>
+          <w:iCs/>
+          <w:u w:val="single"/>
+        </w:rPr>
+        <w:t>/08/21:</w:t>
+      </w:r>
+    </w:p>
+    <w:p>
+      <w:r>
+        <w:t xml:space="preserve">I had an issue with the way the data was being displayed in my chart in the profile section. It would only display </w:t>
+      </w:r>
+      <w:r>
+        <w:t>the first few readings and was not responsive. I managed to rectify this by passing a new variable with the data and now the chart shows all the data. I feel the project is more less done now but I have a bit of cleaning up to do around the code. I also will start my report.</w:t>
+      </w:r>
+    </w:p>
+    <w:p/>
+    <w:p/>
+    <w:p/>
+    <w:p/>
+    <w:p/>
+    <w:p/>
+    <w:p/>
+    <w:p/>
+    <w:p/>
     <w:p/>
     <w:sectPr>
       <w:pgSz w:w="11906" w:h="16838"/>

</xml_diff>